<commit_message>
Some simple suggestions for outline
</commit_message>
<xml_diff>
--- a/Doc/Outline for Introduction and Literature Review.docx
+++ b/Doc/Outline for Introduction and Literature Review.docx
@@ -344,29 +344,67 @@
         </w:r>
       </w:hyperlink>
     </w:p>
+    <w:p>
+      <w:r>
+        <w:t xml:space="preserve">Various neighborhood and community organizations would like to use ACS data to understand information that can help improve the places where they live. [Elaborate on </w:t>
+      </w:r>
+      <w:proofErr w:type="spellStart"/>
+      <w:r>
+        <w:t>neightborhood</w:t>
+      </w:r>
+      <w:proofErr w:type="spellEnd"/>
+      <w:r>
+        <w:t xml:space="preserve"> and community boundaries not coinciding with census tracts and block groups].</w:t>
+      </w:r>
+    </w:p>
+    <w:p>
+      <w:r>
+        <w:t>USE PRIMARY SOURCES (including sources at the Census website)</w:t>
+      </w:r>
+    </w:p>
+    <w:p>
+      <w:r>
+        <w:t>Somewhere in this section, put background about TIGER files.</w:t>
+      </w:r>
+    </w:p>
+    <w:p>
+      <w:r>
+        <w:t xml:space="preserve">Move hyperlinks to a bibliography page. </w:t>
+      </w:r>
+    </w:p>
+    <w:p>
+      <w:pPr>
+        <w:rPr>
+          <w:b/>
+          <w:bCs/>
+        </w:rPr>
+      </w:pPr>
+      <w:r>
+        <w:rPr>
+          <w:b/>
+          <w:bCs/>
+        </w:rPr>
+        <w:t>Methods</w:t>
+      </w:r>
+    </w:p>
+    <w:p>
+      <w:r>
+        <w:t>The Census provides two sources of data, the shape files for various geographic regions and data on these regions collected through the ACS.</w:t>
+      </w:r>
+    </w:p>
+    <w:p>
+      <w:r>
+        <w:t>Geographic regions are defined as shapefiles. [Explain briefly what a shapefile is]</w:t>
+      </w:r>
+    </w:p>
+    <w:p>
+      <w:r>
+        <w:t>In addition, we have shapefiles for the community districts and neighborhoods in the Kansas City metropolitan area. (Done by Neal Wilson, find out how).</w:t>
+      </w:r>
+    </w:p>
     <w:p/>
     <w:p>
       <w:r>
-        <w:t>USE PRIMARY SOURCES (including sources at the Census website)</w:t>
-      </w:r>
-    </w:p>
-    <w:p>
-      <w:pPr>
-        <w:rPr>
-          <w:b/>
-          <w:bCs/>
-        </w:rPr>
-      </w:pPr>
-      <w:r>
-        <w:rPr>
-          <w:b/>
-          <w:bCs/>
-        </w:rPr>
-        <w:t>Methods</w:t>
-      </w:r>
-    </w:p>
-    <w:p>
-      <w:r>
         <w:t xml:space="preserve">Census Bureau </w:t>
       </w:r>
       <w:r>
@@ -501,6 +539,11 @@
       </w:r>
     </w:p>
     <w:p>
+      <w:pPr>
+        <w:rPr>
+          <w:rStyle w:val="Hyperlink"/>
+        </w:rPr>
+      </w:pPr>
       <w:hyperlink r:id="rId10" w:history="1">
         <w:r>
           <w:rPr>
@@ -509,6 +552,12 @@
           <w:t>https://www.census.gov/geographies/mapping-files/time-series/geo/tiger-line-file.html</w:t>
         </w:r>
       </w:hyperlink>
+    </w:p>
+    <w:p/>
+    <w:p>
+      <w:r>
+        <w:t>Describe the process of evaluating which census blocks are partially inside versus completely inside a community district or neighborhood boundary.</w:t>
+      </w:r>
     </w:p>
     <w:p/>
     <w:sectPr>

</xml_diff>

<commit_message>
Added bibliography entry to outline document
</commit_message>
<xml_diff>
--- a/Doc/Outline for Introduction and Literature Review.docx
+++ b/Doc/Outline for Introduction and Literature Review.docx
@@ -87,16 +87,6 @@
     </w:p>
     <w:p>
       <w:hyperlink r:id="rId5" w:history="1">
-        <w:r>
-          <w:rPr>
-            <w:rStyle w:val="Hyperlink"/>
-          </w:rPr>
-          <w:t>https://www.census.gov/about/what/census-at-a-glance.html</w:t>
-        </w:r>
-      </w:hyperlink>
-    </w:p>
-    <w:p>
-      <w:hyperlink r:id="rId6" w:history="1">
         <w:r>
           <w:rPr>
             <w:rStyle w:val="Hyperlink"/>
@@ -265,7 +255,7 @@
           <w:rFonts w:cstheme="minorHAnsi"/>
         </w:rPr>
       </w:pPr>
-      <w:hyperlink r:id="rId7" w:history="1">
+      <w:hyperlink r:id="rId6" w:history="1">
         <w:r>
           <w:rPr>
             <w:rStyle w:val="Hyperlink"/>
@@ -281,7 +271,7 @@
           <w:rFonts w:cstheme="minorHAnsi"/>
         </w:rPr>
       </w:pPr>
-      <w:hyperlink r:id="rId8" w:history="1">
+      <w:hyperlink r:id="rId7" w:history="1">
         <w:r>
           <w:rPr>
             <w:rStyle w:val="Hyperlink"/>
@@ -322,20 +312,11 @@
           <w:color w:val="000000"/>
           <w:lang w:bidi="hi-IN"/>
         </w:rPr>
-        <w:t xml:space="preserve">Statistical areas bounded by visible features such as roads, streams, and railroad tracks, and by nonvisible </w:t>
-      </w:r>
-      <w:r>
-        <w:rPr>
-          <w:rFonts w:eastAsia="Times New Roman" w:cstheme="minorHAnsi"/>
-          <w:color w:val="000000"/>
-          <w:lang w:bidi="hi-IN"/>
-        </w:rPr>
-        <w:lastRenderedPageBreak/>
-        <w:t>boundaries such as property lines, city, township, school district, county limits and short line-of-sight extensions of roads.</w:t>
-      </w:r>
-    </w:p>
-    <w:p>
-      <w:hyperlink r:id="rId9" w:history="1">
+        <w:t>Statistical areas bounded by visible features such as roads, streams, and railroad tracks, and by nonvisible boundaries such as property lines, city, township, school district, county limits and short line-of-sight extensions of roads.</w:t>
+      </w:r>
+    </w:p>
+    <w:p>
+      <w:hyperlink r:id="rId8" w:history="1">
         <w:r>
           <w:rPr>
             <w:rStyle w:val="Hyperlink"/>
@@ -544,7 +525,7 @@
           <w:rStyle w:val="Hyperlink"/>
         </w:rPr>
       </w:pPr>
-      <w:hyperlink r:id="rId10" w:history="1">
+      <w:hyperlink r:id="rId9" w:history="1">
         <w:r>
           <w:rPr>
             <w:rStyle w:val="Hyperlink"/>
@@ -559,6 +540,62 @@
         <w:t>Describe the process of evaluating which census blocks are partially inside versus completely inside a community district or neighborhood boundary.</w:t>
       </w:r>
     </w:p>
+    <w:p>
+      <w:r>
+        <w:br w:type="page"/>
+      </w:r>
+    </w:p>
+    <w:p>
+      <w:r>
+        <w:lastRenderedPageBreak/>
+        <w:t>Bibliography (References?)</w:t>
+      </w:r>
+    </w:p>
+    <w:p>
+      <w:r>
+        <w:t xml:space="preserve">U.S. Census Bureau. (2017). </w:t>
+      </w:r>
+      <w:r>
+        <w:rPr>
+          <w:i/>
+          <w:iCs/>
+        </w:rPr>
+        <w:t xml:space="preserve">U.S. Census Bureau </w:t>
+      </w:r>
+      <w:proofErr w:type="gramStart"/>
+      <w:r>
+        <w:rPr>
+          <w:i/>
+          <w:iCs/>
+        </w:rPr>
+        <w:t>at a Glance</w:t>
+      </w:r>
+      <w:proofErr w:type="gramEnd"/>
+      <w:r>
+        <w:t xml:space="preserve">. U.S Census Bureau. </w:t>
+      </w:r>
+      <w:hyperlink r:id="rId10" w:history="1">
+        <w:r>
+          <w:rPr>
+            <w:rStyle w:val="Hyperlink"/>
+          </w:rPr>
+          <w:t>https://www.census.gov/about/what/</w:t>
+        </w:r>
+        <w:r>
+          <w:rPr>
+            <w:rStyle w:val="Hyperlink"/>
+          </w:rPr>
+          <w:t>c</w:t>
+        </w:r>
+        <w:r>
+          <w:rPr>
+            <w:rStyle w:val="Hyperlink"/>
+          </w:rPr>
+          <w:t>ensus-at-a-glance.html</w:t>
+        </w:r>
+      </w:hyperlink>
+    </w:p>
+    <w:p/>
     <w:p/>
     <w:sectPr>
       <w:pgSz w:w="12240" w:h="15840"/>
@@ -1193,6 +1230,18 @@
       <w:shd w:val="clear" w:color="auto" w:fill="E1DFDD"/>
     </w:rPr>
   </w:style>
+  <w:style w:type="character" w:styleId="FollowedHyperlink">
+    <w:name w:val="FollowedHyperlink"/>
+    <w:basedOn w:val="DefaultParagraphFont"/>
+    <w:uiPriority w:val="99"/>
+    <w:semiHidden/>
+    <w:unhideWhenUsed/>
+    <w:rsid w:val="00F91C11"/>
+    <w:rPr>
+      <w:color w:val="954F72" w:themeColor="followedHyperlink"/>
+      <w:u w:val="single"/>
+    </w:rPr>
+  </w:style>
 </w:styles>
 </file>
 

</xml_diff>